<commit_message>
update the buffs.docx file
</commit_message>
<xml_diff>
--- a/Buffs.docx
+++ b/Buffs.docx
@@ -12,25 +12,104 @@
     </w:p>
     <w:p>
       <w:r>
-        <w:t>Name: Touchdown Vulture</w:t>
+        <w:rPr>
+          <w:u w:val="single"/>
+        </w:rPr>
+        <w:t xml:space="preserve">Name: </w:t>
+      </w:r>
+      <w:r>
+        <w:t>Touchdown Vulture</w:t>
       </w:r>
     </w:p>
     <w:p>
       <w:r>
-        <w:t xml:space="preserve">Description: </w:t>
+        <w:rPr>
+          <w:u w:val="single"/>
+        </w:rPr>
+        <w:t>Description:</w:t>
+      </w:r>
+      <w:r>
+        <w:t xml:space="preserve"> </w:t>
+      </w:r>
+      <w:r>
+        <w:t xml:space="preserve">The idea behind the Touchdown Vulture buff is to credit a RB a touchdown if he or she gains a certain percentage of rushing yards during a drive, but another RB scores the TD on that drive. The details and scope need to be worked on, and trials run. </w:t>
       </w:r>
     </w:p>
     <w:p>
       <w:r>
+        <w:rPr>
+          <w:u w:val="single"/>
+        </w:rPr>
         <w:t>Scope:</w:t>
       </w:r>
+      <w:r>
+        <w:t xml:space="preserve"> </w:t>
+      </w:r>
       <w:bookmarkStart w:id="0" w:name="_GoBack"/>
-      <w:bookmarkEnd w:id="0"/>
+    </w:p>
+    <w:bookmarkEnd w:id="0"/>
+    <w:p>
+      <w:pPr>
+        <w:pStyle w:val="ListParagraph"/>
+        <w:numPr>
+          <w:ilvl w:val="0"/>
+          <w:numId w:val="1"/>
+        </w:numPr>
+      </w:pPr>
+      <w:r>
+        <w:t>The buff is applied to a RB on the player’s team at any point during an offensive possession and is applicable only to that drive.</w:t>
+      </w:r>
     </w:p>
     <w:p>
       <w:pPr>
-        <w:pStyle w:val="Heading3"/>
-      </w:pPr>
+        <w:pStyle w:val="ListParagraph"/>
+        <w:numPr>
+          <w:ilvl w:val="0"/>
+          <w:numId w:val="1"/>
+        </w:numPr>
+      </w:pPr>
+      <w:r>
+        <w:t>The RB must account for 75% of the rushing yards of the offensive possession</w:t>
+      </w:r>
+    </w:p>
+    <w:p>
+      <w:pPr>
+        <w:pStyle w:val="ListParagraph"/>
+        <w:numPr>
+          <w:ilvl w:val="0"/>
+          <w:numId w:val="1"/>
+        </w:numPr>
+      </w:pPr>
+      <w:r>
+        <w:t>The touchdown must be scored by another running back on the real football teams (rushing td’s by a QB, TE, WR</w:t>
+      </w:r>
+      <w:r>
+        <w:t xml:space="preserve"> won’t count)</w:t>
+      </w:r>
+    </w:p>
+    <w:p>
+      <w:pPr>
+        <w:pStyle w:val="ListParagraph"/>
+        <w:numPr>
+          <w:ilvl w:val="0"/>
+          <w:numId w:val="1"/>
+        </w:numPr>
+      </w:pPr>
+      <w:r>
+        <w:t>Risk Factor: if the buffed RB scores the TD, the player won</w:t>
+      </w:r>
+      <w:r>
+        <w:t>’</w:t>
+      </w:r>
+      <w:r>
+        <w:t>t get credit for it!</w:t>
+      </w:r>
+    </w:p>
+    <w:p/>
+    <w:p>
+      <w:r>
+        <w:tab/>
+      </w:r>
     </w:p>
     <w:sectPr>
       <w:pgSz w:w="12240" w:h="15840"/>
@@ -40,6 +119,127 @@
     </w:sectPr>
   </w:body>
 </w:document>
+</file>
+
+<file path=word/numbering.xml><?xml version="1.0" encoding="utf-8"?>
+<w:numbering xmlns:wpc="http://schemas.microsoft.com/office/word/2010/wordprocessingCanvas" xmlns:mc="http://schemas.openxmlformats.org/markup-compatibility/2006" xmlns:o="urn:schemas-microsoft-com:office:office" xmlns:r="http://schemas.openxmlformats.org/officeDocument/2006/relationships" xmlns:m="http://schemas.openxmlformats.org/officeDocument/2006/math" xmlns:v="urn:schemas-microsoft-com:vml" xmlns:wp14="http://schemas.microsoft.com/office/word/2010/wordprocessingDrawing" xmlns:wp="http://schemas.openxmlformats.org/drawingml/2006/wordprocessingDrawing" xmlns:w10="urn:schemas-microsoft-com:office:word" xmlns:w="http://schemas.openxmlformats.org/wordprocessingml/2006/main" xmlns:w14="http://schemas.microsoft.com/office/word/2010/wordml" xmlns:w15="http://schemas.microsoft.com/office/word/2012/wordml" xmlns:wpg="http://schemas.microsoft.com/office/word/2010/wordprocessingGroup" xmlns:wpi="http://schemas.microsoft.com/office/word/2010/wordprocessingInk" xmlns:wne="http://schemas.microsoft.com/office/word/2006/wordml" xmlns:wps="http://schemas.microsoft.com/office/word/2010/wordprocessingShape" mc:Ignorable="w14 w15 wp14">
+  <w:abstractNum w:abstractNumId="0">
+    <w:nsid w:val="1A9A323E"/>
+    <w:multiLevelType w:val="hybridMultilevel"/>
+    <w:tmpl w:val="70CCC570"/>
+    <w:lvl w:ilvl="0" w:tplc="04090001">
+      <w:start w:val="1"/>
+      <w:numFmt w:val="bullet"/>
+      <w:lvlText w:val=""/>
+      <w:lvlJc w:val="left"/>
+      <w:pPr>
+        <w:ind w:left="720" w:hanging="360"/>
+      </w:pPr>
+      <w:rPr>
+        <w:rFonts w:ascii="Symbol" w:hAnsi="Symbol" w:hint="default"/>
+      </w:rPr>
+    </w:lvl>
+    <w:lvl w:ilvl="1" w:tplc="04090003" w:tentative="1">
+      <w:start w:val="1"/>
+      <w:numFmt w:val="bullet"/>
+      <w:lvlText w:val="o"/>
+      <w:lvlJc w:val="left"/>
+      <w:pPr>
+        <w:ind w:left="1440" w:hanging="360"/>
+      </w:pPr>
+      <w:rPr>
+        <w:rFonts w:ascii="Courier New" w:hAnsi="Courier New" w:cs="Courier New" w:hint="default"/>
+      </w:rPr>
+    </w:lvl>
+    <w:lvl w:ilvl="2" w:tplc="04090005" w:tentative="1">
+      <w:start w:val="1"/>
+      <w:numFmt w:val="bullet"/>
+      <w:lvlText w:val=""/>
+      <w:lvlJc w:val="left"/>
+      <w:pPr>
+        <w:ind w:left="2160" w:hanging="360"/>
+      </w:pPr>
+      <w:rPr>
+        <w:rFonts w:ascii="Wingdings" w:hAnsi="Wingdings" w:hint="default"/>
+      </w:rPr>
+    </w:lvl>
+    <w:lvl w:ilvl="3" w:tplc="04090001" w:tentative="1">
+      <w:start w:val="1"/>
+      <w:numFmt w:val="bullet"/>
+      <w:lvlText w:val=""/>
+      <w:lvlJc w:val="left"/>
+      <w:pPr>
+        <w:ind w:left="2880" w:hanging="360"/>
+      </w:pPr>
+      <w:rPr>
+        <w:rFonts w:ascii="Symbol" w:hAnsi="Symbol" w:hint="default"/>
+      </w:rPr>
+    </w:lvl>
+    <w:lvl w:ilvl="4" w:tplc="04090003" w:tentative="1">
+      <w:start w:val="1"/>
+      <w:numFmt w:val="bullet"/>
+      <w:lvlText w:val="o"/>
+      <w:lvlJc w:val="left"/>
+      <w:pPr>
+        <w:ind w:left="3600" w:hanging="360"/>
+      </w:pPr>
+      <w:rPr>
+        <w:rFonts w:ascii="Courier New" w:hAnsi="Courier New" w:cs="Courier New" w:hint="default"/>
+      </w:rPr>
+    </w:lvl>
+    <w:lvl w:ilvl="5" w:tplc="04090005" w:tentative="1">
+      <w:start w:val="1"/>
+      <w:numFmt w:val="bullet"/>
+      <w:lvlText w:val=""/>
+      <w:lvlJc w:val="left"/>
+      <w:pPr>
+        <w:ind w:left="4320" w:hanging="360"/>
+      </w:pPr>
+      <w:rPr>
+        <w:rFonts w:ascii="Wingdings" w:hAnsi="Wingdings" w:hint="default"/>
+      </w:rPr>
+    </w:lvl>
+    <w:lvl w:ilvl="6" w:tplc="04090001" w:tentative="1">
+      <w:start w:val="1"/>
+      <w:numFmt w:val="bullet"/>
+      <w:lvlText w:val=""/>
+      <w:lvlJc w:val="left"/>
+      <w:pPr>
+        <w:ind w:left="5040" w:hanging="360"/>
+      </w:pPr>
+      <w:rPr>
+        <w:rFonts w:ascii="Symbol" w:hAnsi="Symbol" w:hint="default"/>
+      </w:rPr>
+    </w:lvl>
+    <w:lvl w:ilvl="7" w:tplc="04090003" w:tentative="1">
+      <w:start w:val="1"/>
+      <w:numFmt w:val="bullet"/>
+      <w:lvlText w:val="o"/>
+      <w:lvlJc w:val="left"/>
+      <w:pPr>
+        <w:ind w:left="5760" w:hanging="360"/>
+      </w:pPr>
+      <w:rPr>
+        <w:rFonts w:ascii="Courier New" w:hAnsi="Courier New" w:cs="Courier New" w:hint="default"/>
+      </w:rPr>
+    </w:lvl>
+    <w:lvl w:ilvl="8" w:tplc="04090005" w:tentative="1">
+      <w:start w:val="1"/>
+      <w:numFmt w:val="bullet"/>
+      <w:lvlText w:val=""/>
+      <w:lvlJc w:val="left"/>
+      <w:pPr>
+        <w:ind w:left="6480" w:hanging="360"/>
+      </w:pPr>
+      <w:rPr>
+        <w:rFonts w:ascii="Wingdings" w:hAnsi="Wingdings" w:hint="default"/>
+      </w:rPr>
+    </w:lvl>
+  </w:abstractNum>
+  <w:num w:numId="1">
+    <w:abstractNumId w:val="0"/>
+  </w:num>
+</w:numbering>
 </file>
 
 <file path=word/styles.xml><?xml version="1.0" encoding="utf-8"?>
@@ -504,6 +704,7 @@
   <w:style w:type="character" w:default="1" w:styleId="DefaultParagraphFont">
     <w:name w:val="Default Paragraph Font"/>
     <w:uiPriority w:val="1"/>
+    <w:semiHidden/>
     <w:unhideWhenUsed/>
   </w:style>
   <w:style w:type="table" w:default="1" w:styleId="TableNormal">
@@ -565,6 +766,17 @@
       <w:sz w:val="24"/>
       <w:szCs w:val="24"/>
     </w:rPr>
+  </w:style>
+  <w:style w:type="paragraph" w:styleId="ListParagraph">
+    <w:name w:val="List Paragraph"/>
+    <w:basedOn w:val="Normal"/>
+    <w:uiPriority w:val="34"/>
+    <w:qFormat/>
+    <w:rsid w:val="0046706D"/>
+    <w:pPr>
+      <w:ind w:left="720"/>
+      <w:contextualSpacing/>
+    </w:pPr>
   </w:style>
 </w:styles>
 </file>

</xml_diff>